<commit_message>
Modify simple mask for motion detection in current frame
</commit_message>
<xml_diff>
--- a/project1/doc/doc20230220_proj1_flamptey_kwu.docx
+++ b/project1/doc/doc20230220_proj1_flamptey_kwu.docx
@@ -224,6 +224,9 @@
         <w:jc w:val="both"/>
       </w:pPr>
       <w:r>
+        <w:rPr>
+          <w:noProof/>
+        </w:rPr>
         <w:drawing>
           <wp:inline distT="0" distB="0" distL="0" distR="0" wp14:anchorId="7BEC2CFF" wp14:editId="27A7C58F">
             <wp:extent cx="3200400" cy="919480"/>
@@ -308,6 +311,93 @@
         <w:jc w:val="both"/>
       </w:pPr>
       <w:r>
+        <w:t>Frame 32.  Adjusted mask.  Threshold only positive direction.</w:t>
+      </w:r>
+    </w:p>
+    <w:p>
+      <w:pPr>
+        <w:tabs>
+          <w:tab w:val="left" w:pos="360"/>
+        </w:tabs>
+        <w:jc w:val="both"/>
+      </w:pPr>
+      <w:r>
+        <w:rPr>
+          <w:noProof/>
+        </w:rPr>
+        <w:drawing>
+          <wp:inline distT="0" distB="0" distL="0" distR="0" wp14:anchorId="1CA7BE45" wp14:editId="6A3B2572">
+            <wp:extent cx="3200400" cy="909320"/>
+            <wp:effectExtent l="0" t="0" r="0" b="0"/>
+            <wp:docPr id="5" name="Picture 5" descr="A picture containing chart&#10;&#10;Description automatically generated"/>
+            <wp:cNvGraphicFramePr>
+              <a:graphicFrameLocks xmlns:a="http://schemas.openxmlformats.org/drawingml/2006/main" noChangeAspect="1"/>
+            </wp:cNvGraphicFramePr>
+            <a:graphic xmlns:a="http://schemas.openxmlformats.org/drawingml/2006/main">
+              <a:graphicData uri="http://schemas.openxmlformats.org/drawingml/2006/picture">
+                <pic:pic xmlns:pic="http://schemas.openxmlformats.org/drawingml/2006/picture">
+                  <pic:nvPicPr>
+                    <pic:cNvPr id="4" name="Picture 4" descr="A picture containing chart&#10;&#10;Description automatically generated"/>
+                    <pic:cNvPicPr/>
+                  </pic:nvPicPr>
+                  <pic:blipFill>
+                    <a:blip r:embed="rId9"/>
+                    <a:stretch>
+                      <a:fillRect/>
+                    </a:stretch>
+                  </pic:blipFill>
+                  <pic:spPr>
+                    <a:xfrm>
+                      <a:off x="0" y="0"/>
+                      <a:ext cx="3200400" cy="909320"/>
+                    </a:xfrm>
+                    <a:prstGeom prst="rect">
+                      <a:avLst/>
+                    </a:prstGeom>
+                  </pic:spPr>
+                </pic:pic>
+              </a:graphicData>
+            </a:graphic>
+          </wp:inline>
+        </w:drawing>
+      </w:r>
+    </w:p>
+    <w:p>
+      <w:pPr>
+        <w:tabs>
+          <w:tab w:val="left" w:pos="360"/>
+        </w:tabs>
+        <w:jc w:val="center"/>
+        <w:rPr>
+          <w:sz w:val="16"/>
+          <w:szCs w:val="16"/>
+        </w:rPr>
+      </w:pPr>
+      <w:r>
+        <w:rPr>
+          <w:i/>
+          <w:iCs/>
+          <w:sz w:val="16"/>
+          <w:szCs w:val="16"/>
+        </w:rPr>
+        <w:t>Figure X.</w:t>
+      </w:r>
+      <w:r>
+        <w:rPr>
+          <w:sz w:val="16"/>
+          <w:szCs w:val="16"/>
+        </w:rPr>
+        <w:t xml:space="preserve">    Description here</w:t>
+      </w:r>
+    </w:p>
+    <w:p>
+      <w:pPr>
+        <w:tabs>
+          <w:tab w:val="left" w:pos="360"/>
+        </w:tabs>
+        <w:jc w:val="both"/>
+      </w:pPr>
+      <w:r>
         <w:t>Frame 185.  Flicker noise.</w:t>
       </w:r>
     </w:p>
@@ -320,6 +410,9 @@
         <w:jc w:val="both"/>
       </w:pPr>
       <w:r>
+        <w:rPr>
+          <w:noProof/>
+        </w:rPr>
         <w:drawing>
           <wp:inline distT="0" distB="0" distL="0" distR="0" wp14:anchorId="54AB2877" wp14:editId="1E58C48E">
             <wp:extent cx="3200400" cy="919480"/>
@@ -336,7 +429,7 @@
                     <pic:cNvPicPr/>
                   </pic:nvPicPr>
                   <pic:blipFill>
-                    <a:blip r:embed="rId9"/>
+                    <a:blip r:embed="rId10"/>
                     <a:stretch>
                       <a:fillRect/>
                     </a:stretch>
@@ -554,7 +647,7 @@
       </w:pPr>
     </w:p>
     <w:sectPr>
-      <w:headerReference w:type="default" r:id="rId10"/>
+      <w:headerReference w:type="default" r:id="rId11"/>
       <w:pgSz w:w="12240" w:h="15840"/>
       <w:pgMar w:top="720" w:right="720" w:bottom="720" w:left="720" w:header="720" w:footer="720" w:gutter="0"/>
       <w:cols w:num="2" w:space="720"/>
@@ -4232,7 +4325,6 @@
   <w:style w:type="character" w:default="1" w:styleId="DefaultParagraphFont">
     <w:name w:val="Default Paragraph Font"/>
     <w:uiPriority w:val="1"/>
-    <w:semiHidden/>
     <w:unhideWhenUsed/>
   </w:style>
   <w:style w:type="table" w:default="1" w:styleId="TableNormal">

</xml_diff>

<commit_message>
Update results from 1D temporal derivative filtering
</commit_message>
<xml_diff>
--- a/project1/doc/doc20230220_proj1_flamptey_kwu.docx
+++ b/project1/doc/doc20230220_proj1_flamptey_kwu.docx
@@ -143,11 +143,175 @@
         </w:rPr>
         <w:t xml:space="preserve">Simple </w:t>
       </w:r>
+      <w:r>
+        <w:rPr>
+          <w:b/>
+          <w:bCs/>
+        </w:rPr>
+        <w:t>1D Temporal Derivative Mask</w:t>
+      </w:r>
+    </w:p>
+    <w:p>
+      <w:pPr>
+        <w:tabs>
+          <w:tab w:val="left" w:pos="360"/>
+        </w:tabs>
+        <w:ind w:left="360"/>
+        <w:jc w:val="both"/>
+      </w:pPr>
+      <w:r>
+        <w:t>TBD</w:t>
+      </w:r>
+    </w:p>
+    <w:p>
+      <w:pPr>
+        <w:tabs>
+          <w:tab w:val="left" w:pos="360"/>
+        </w:tabs>
+        <w:ind w:left="360"/>
+        <w:jc w:val="both"/>
+      </w:pPr>
+      <w:r>
+        <w:t>Statistics: mean 0.0819, median 0, std 8.8672, max 117, min -122.5</w:t>
+      </w:r>
+    </w:p>
+    <w:p>
+      <w:pPr>
+        <w:tabs>
+          <w:tab w:val="left" w:pos="360"/>
+        </w:tabs>
+        <w:jc w:val="both"/>
+      </w:pPr>
+      <w:r>
+        <w:t>Possible to use 1-sigma when choosing a threshold value for motion detection</w:t>
+      </w:r>
+      <w:r>
+        <w:t>.</w:t>
+      </w:r>
+    </w:p>
+    <w:p>
+      <w:pPr>
+        <w:tabs>
+          <w:tab w:val="left" w:pos="360"/>
+        </w:tabs>
+        <w:jc w:val="both"/>
+      </w:pPr>
+      <w:r>
+        <w:rPr>
+          <w:noProof/>
+        </w:rPr>
+        <w:drawing>
+          <wp:inline distT="0" distB="0" distL="0" distR="0" wp14:anchorId="602B9156" wp14:editId="4C2942FD">
+            <wp:extent cx="3199906" cy="2057072"/>
+            <wp:effectExtent l="0" t="0" r="0" b="0"/>
+            <wp:docPr id="2" name="Picture 2" descr="A person walking in an office&#10;&#10;Description automatically generated with medium confidence"/>
+            <wp:cNvGraphicFramePr>
+              <a:graphicFrameLocks xmlns:a="http://schemas.openxmlformats.org/drawingml/2006/main" noChangeAspect="1"/>
+            </wp:cNvGraphicFramePr>
+            <a:graphic xmlns:a="http://schemas.openxmlformats.org/drawingml/2006/main">
+              <a:graphicData uri="http://schemas.openxmlformats.org/drawingml/2006/picture">
+                <pic:pic xmlns:pic="http://schemas.openxmlformats.org/drawingml/2006/picture">
+                  <pic:nvPicPr>
+                    <pic:cNvPr id="2" name="Picture 2" descr="A person walking in an office&#10;&#10;Description automatically generated with medium confidence"/>
+                    <pic:cNvPicPr/>
+                  </pic:nvPicPr>
+                  <pic:blipFill rotWithShape="1">
+                    <a:blip r:embed="rId8"/>
+                    <a:srcRect t="2904" b="7096"/>
+                    <a:stretch/>
+                  </pic:blipFill>
+                  <pic:spPr bwMode="auto">
+                    <a:xfrm>
+                      <a:off x="0" y="0"/>
+                      <a:ext cx="3200400" cy="2057390"/>
+                    </a:xfrm>
+                    <a:prstGeom prst="rect">
+                      <a:avLst/>
+                    </a:prstGeom>
+                    <a:ln>
+                      <a:noFill/>
+                    </a:ln>
+                    <a:extLst>
+                      <a:ext uri="{53640926-AAD7-44D8-BBD7-CCE9431645EC}">
+                        <a14:shadowObscured xmlns:a14="http://schemas.microsoft.com/office/drawing/2010/main"/>
+                      </a:ext>
+                    </a:extLst>
+                  </pic:spPr>
+                </pic:pic>
+              </a:graphicData>
+            </a:graphic>
+          </wp:inline>
+        </w:drawing>
+      </w:r>
+    </w:p>
+    <w:p>
+      <w:pPr>
+        <w:tabs>
+          <w:tab w:val="left" w:pos="360"/>
+        </w:tabs>
+        <w:jc w:val="center"/>
+        <w:rPr>
+          <w:sz w:val="16"/>
+          <w:szCs w:val="16"/>
+        </w:rPr>
+      </w:pPr>
+      <w:r>
+        <w:rPr>
+          <w:i/>
+          <w:iCs/>
+          <w:sz w:val="16"/>
+          <w:szCs w:val="16"/>
+        </w:rPr>
+        <w:t xml:space="preserve">Figure </w:t>
+      </w:r>
+      <w:r>
+        <w:rPr>
+          <w:i/>
+          <w:iCs/>
+          <w:sz w:val="16"/>
+          <w:szCs w:val="16"/>
+        </w:rPr>
+        <w:t>2.1</w:t>
+      </w:r>
+      <w:r>
+        <w:rPr>
+          <w:i/>
+          <w:iCs/>
+          <w:sz w:val="16"/>
+          <w:szCs w:val="16"/>
+        </w:rPr>
+        <w:t>.</w:t>
+      </w:r>
+      <w:r>
+        <w:rPr>
+          <w:sz w:val="16"/>
+          <w:szCs w:val="16"/>
+        </w:rPr>
+        <w:t xml:space="preserve">    </w:t>
+      </w:r>
+      <w:r>
+        <w:rPr>
+          <w:sz w:val="16"/>
+          <w:szCs w:val="16"/>
+        </w:rPr>
+        <w:t>Frame 32 of ‘RedChair’ Data, Grayscale.  This frame contains an obvious example motion, with the person in the image walking left-to-right.</w:t>
+      </w:r>
+    </w:p>
+    <w:p>
+      <w:pPr>
+        <w:tabs>
+          <w:tab w:val="left" w:pos="360"/>
+        </w:tabs>
+        <w:jc w:val="both"/>
+      </w:pPr>
+      <w:r>
+        <w:t>Obvious example to test motion detection.  Ideally, detector shows an overlay that coincides with person walking.</w:t>
+      </w:r>
+      <w:r>
+        <w:t xml:space="preserve">  Using mask </w:t>
+      </w:r>
       <m:oMath>
         <m:r>
-          <m:rPr>
-            <m:sty m:val="bi"/>
-          </m:rPr>
           <w:rPr>
             <w:rFonts w:ascii="Cambria Math" w:hAnsi="Cambria Math"/>
           </w:rPr>
@@ -160,17 +324,12 @@
             <m:ctrlPr>
               <w:rPr>
                 <w:rFonts w:ascii="Cambria Math" w:hAnsi="Cambria Math"/>
-                <w:b/>
-                <w:bCs/>
                 <w:i/>
               </w:rPr>
             </m:ctrlPr>
           </m:dPr>
           <m:e>
             <m:r>
-              <m:rPr>
-                <m:sty m:val="bi"/>
-              </m:rPr>
               <w:rPr>
                 <w:rFonts w:ascii="Cambria Math" w:hAnsi="Cambria Math"/>
               </w:rPr>
@@ -181,22 +340,9 @@
       </m:oMath>
       <w:r>
         <w:rPr>
-          <w:b/>
-          <w:bCs/>
-        </w:rPr>
-        <w:t xml:space="preserve"> Filter</w:t>
-      </w:r>
-    </w:p>
-    <w:p>
-      <w:pPr>
-        <w:tabs>
-          <w:tab w:val="left" w:pos="360"/>
-        </w:tabs>
-        <w:ind w:left="360"/>
-        <w:jc w:val="both"/>
-      </w:pPr>
-      <w:r>
-        <w:t>TBD</w:t>
+          <w:rFonts w:eastAsiaTheme="minorEastAsia"/>
+        </w:rPr>
+        <w:t>.  Person walking corresponds to decrease in pixel value.</w:t>
       </w:r>
     </w:p>
     <w:p>
@@ -207,31 +353,14 @@
         <w:jc w:val="both"/>
       </w:pPr>
       <w:r>
-        <w:t>Frame 32.</w:t>
-      </w:r>
-      <w:r>
-        <w:t xml:space="preserve">  Threshold of 1-sigma</w:t>
-      </w:r>
-      <w:r>
-        <w:t xml:space="preserve"> from median.</w:t>
-      </w:r>
-    </w:p>
-    <w:p>
-      <w:pPr>
-        <w:tabs>
-          <w:tab w:val="left" w:pos="360"/>
-        </w:tabs>
-        <w:jc w:val="both"/>
-      </w:pPr>
-      <w:r>
         <w:rPr>
           <w:noProof/>
         </w:rPr>
         <w:drawing>
-          <wp:inline distT="0" distB="0" distL="0" distR="0" wp14:anchorId="7BEC2CFF" wp14:editId="27A7C58F">
-            <wp:extent cx="3200400" cy="919480"/>
+          <wp:inline distT="0" distB="0" distL="0" distR="0" wp14:anchorId="41AE0FCF" wp14:editId="070469EE">
+            <wp:extent cx="3199906" cy="2071821"/>
             <wp:effectExtent l="0" t="0" r="0" b="0"/>
-            <wp:docPr id="16" name="Picture 16" descr="A group of people in a room&#10;&#10;Description automatically generated with low confidence"/>
+            <wp:docPr id="4" name="Picture 4" descr="A picture containing text&#10;&#10;Description automatically generated"/>
             <wp:cNvGraphicFramePr>
               <a:graphicFrameLocks xmlns:a="http://schemas.openxmlformats.org/drawingml/2006/main" noChangeAspect="1"/>
             </wp:cNvGraphicFramePr>
@@ -239,11 +368,840 @@
               <a:graphicData uri="http://schemas.openxmlformats.org/drawingml/2006/picture">
                 <pic:pic xmlns:pic="http://schemas.openxmlformats.org/drawingml/2006/picture">
                   <pic:nvPicPr>
-                    <pic:cNvPr id="16" name="Picture 16" descr="A group of people in a room&#10;&#10;Description automatically generated with low confidence"/>
+                    <pic:cNvPr id="4" name="Picture 4" descr="A picture containing text&#10;&#10;Description automatically generated"/>
+                    <pic:cNvPicPr/>
+                  </pic:nvPicPr>
+                  <pic:blipFill rotWithShape="1">
+                    <a:blip r:embed="rId9"/>
+                    <a:srcRect t="2259" b="7096"/>
+                    <a:stretch/>
+                  </pic:blipFill>
+                  <pic:spPr bwMode="auto">
+                    <a:xfrm>
+                      <a:off x="0" y="0"/>
+                      <a:ext cx="3200400" cy="2072141"/>
+                    </a:xfrm>
+                    <a:prstGeom prst="rect">
+                      <a:avLst/>
+                    </a:prstGeom>
+                    <a:ln>
+                      <a:noFill/>
+                    </a:ln>
+                    <a:extLst>
+                      <a:ext uri="{53640926-AAD7-44D8-BBD7-CCE9431645EC}">
+                        <a14:shadowObscured xmlns:a14="http://schemas.microsoft.com/office/drawing/2010/main"/>
+                      </a:ext>
+                    </a:extLst>
+                  </pic:spPr>
+                </pic:pic>
+              </a:graphicData>
+            </a:graphic>
+          </wp:inline>
+        </w:drawing>
+      </w:r>
+    </w:p>
+    <w:p>
+      <w:pPr>
+        <w:tabs>
+          <w:tab w:val="left" w:pos="360"/>
+        </w:tabs>
+        <w:jc w:val="center"/>
+        <w:rPr>
+          <w:sz w:val="16"/>
+          <w:szCs w:val="16"/>
+        </w:rPr>
+      </w:pPr>
+      <w:r>
+        <w:rPr>
+          <w:i/>
+          <w:iCs/>
+          <w:sz w:val="16"/>
+          <w:szCs w:val="16"/>
+        </w:rPr>
+        <w:t xml:space="preserve">Figure </w:t>
+      </w:r>
+      <w:r>
+        <w:rPr>
+          <w:i/>
+          <w:iCs/>
+          <w:sz w:val="16"/>
+          <w:szCs w:val="16"/>
+        </w:rPr>
+        <w:t>2.2</w:t>
+      </w:r>
+      <w:r>
+        <w:rPr>
+          <w:i/>
+          <w:iCs/>
+          <w:sz w:val="16"/>
+          <w:szCs w:val="16"/>
+        </w:rPr>
+        <w:t>.</w:t>
+      </w:r>
+      <w:r>
+        <w:rPr>
+          <w:sz w:val="16"/>
+          <w:szCs w:val="16"/>
+        </w:rPr>
+        <w:t xml:space="preserve">    </w:t>
+      </w:r>
+      <w:r>
+        <w:rPr>
+          <w:sz w:val="16"/>
+          <w:szCs w:val="16"/>
+        </w:rPr>
+        <w:t>Response of Frame 32 to Simple 1D Derivative Mask.  The colormap ranges from red (</w:t>
+      </w:r>
+      <w:r>
+        <w:rPr>
+          <w:sz w:val="16"/>
+          <w:szCs w:val="16"/>
+        </w:rPr>
+        <w:t>positive</w:t>
+      </w:r>
+      <w:r>
+        <w:rPr>
+          <w:sz w:val="16"/>
+          <w:szCs w:val="16"/>
+        </w:rPr>
+        <w:t xml:space="preserve"> change) to blue (</w:t>
+      </w:r>
+      <w:r>
+        <w:rPr>
+          <w:sz w:val="16"/>
+          <w:szCs w:val="16"/>
+        </w:rPr>
+        <w:t>negative</w:t>
+      </w:r>
+      <w:r>
+        <w:rPr>
+          <w:sz w:val="16"/>
+          <w:szCs w:val="16"/>
+        </w:rPr>
+        <w:t xml:space="preserve"> change).  The response </w:t>
+      </w:r>
+      <w:r>
+        <w:rPr>
+          <w:sz w:val="16"/>
+          <w:szCs w:val="16"/>
+        </w:rPr>
+        <w:t xml:space="preserve">of Frame 32 </w:t>
+      </w:r>
+      <w:r>
+        <w:rPr>
+          <w:sz w:val="16"/>
+          <w:szCs w:val="16"/>
+        </w:rPr>
+        <w:t>clearly shows changes from Frame 31 and to Frame 33</w:t>
+      </w:r>
+      <w:r>
+        <w:rPr>
+          <w:sz w:val="16"/>
+          <w:szCs w:val="16"/>
+        </w:rPr>
+        <w:t>, respectively</w:t>
+      </w:r>
+      <w:r>
+        <w:rPr>
+          <w:sz w:val="16"/>
+          <w:szCs w:val="16"/>
+        </w:rPr>
+        <w:t xml:space="preserve">, but there is no response </w:t>
+      </w:r>
+      <w:r>
+        <w:rPr>
+          <w:sz w:val="16"/>
+          <w:szCs w:val="16"/>
+        </w:rPr>
+        <w:t>where</w:t>
+      </w:r>
+      <w:r>
+        <w:rPr>
+          <w:sz w:val="16"/>
+          <w:szCs w:val="16"/>
+        </w:rPr>
+        <w:t xml:space="preserve"> the person</w:t>
+      </w:r>
+      <w:r>
+        <w:rPr>
+          <w:sz w:val="16"/>
+          <w:szCs w:val="16"/>
+        </w:rPr>
+        <w:t xml:space="preserve"> is</w:t>
+      </w:r>
+      <w:r>
+        <w:rPr>
+          <w:sz w:val="16"/>
+          <w:szCs w:val="16"/>
+        </w:rPr>
+        <w:t xml:space="preserve"> in Frame 32.</w:t>
+      </w:r>
+      <w:r>
+        <w:rPr>
+          <w:sz w:val="16"/>
+          <w:szCs w:val="16"/>
+        </w:rPr>
+        <w:t xml:space="preserve">  Green indicates no change.</w:t>
+      </w:r>
+    </w:p>
+    <w:p>
+      <w:pPr>
+        <w:tabs>
+          <w:tab w:val="left" w:pos="360"/>
+        </w:tabs>
+        <w:jc w:val="both"/>
+      </w:pPr>
+      <w:r>
+        <w:t>Shows a problem: motion detector will not show in current frame but either in previous or next frame, depending on threshold.</w:t>
+      </w:r>
+    </w:p>
+    <w:p>
+      <w:pPr>
+        <w:tabs>
+          <w:tab w:val="left" w:pos="360"/>
+        </w:tabs>
+        <w:jc w:val="both"/>
+      </w:pPr>
+      <w:r>
+        <w:rPr>
+          <w:noProof/>
+        </w:rPr>
+        <w:drawing>
+          <wp:inline distT="0" distB="0" distL="0" distR="0" wp14:anchorId="3B85E35E" wp14:editId="6F3942B7">
+            <wp:extent cx="3199906" cy="2049698"/>
+            <wp:effectExtent l="0" t="0" r="0" b="0"/>
+            <wp:docPr id="6" name="Picture 6" descr="A picture containing text, indoor, wall, floor&#10;&#10;Description automatically generated"/>
+            <wp:cNvGraphicFramePr>
+              <a:graphicFrameLocks xmlns:a="http://schemas.openxmlformats.org/drawingml/2006/main" noChangeAspect="1"/>
+            </wp:cNvGraphicFramePr>
+            <a:graphic xmlns:a="http://schemas.openxmlformats.org/drawingml/2006/main">
+              <a:graphicData uri="http://schemas.openxmlformats.org/drawingml/2006/picture">
+                <pic:pic xmlns:pic="http://schemas.openxmlformats.org/drawingml/2006/picture">
+                  <pic:nvPicPr>
+                    <pic:cNvPr id="6" name="Picture 6" descr="A picture containing text, indoor, wall, floor&#10;&#10;Description automatically generated"/>
+                    <pic:cNvPicPr/>
+                  </pic:nvPicPr>
+                  <pic:blipFill rotWithShape="1">
+                    <a:blip r:embed="rId10"/>
+                    <a:srcRect t="3226" b="7096"/>
+                    <a:stretch/>
+                  </pic:blipFill>
+                  <pic:spPr bwMode="auto">
+                    <a:xfrm>
+                      <a:off x="0" y="0"/>
+                      <a:ext cx="3200400" cy="2050015"/>
+                    </a:xfrm>
+                    <a:prstGeom prst="rect">
+                      <a:avLst/>
+                    </a:prstGeom>
+                    <a:ln>
+                      <a:noFill/>
+                    </a:ln>
+                    <a:extLst>
+                      <a:ext uri="{53640926-AAD7-44D8-BBD7-CCE9431645EC}">
+                        <a14:shadowObscured xmlns:a14="http://schemas.microsoft.com/office/drawing/2010/main"/>
+                      </a:ext>
+                    </a:extLst>
+                  </pic:spPr>
+                </pic:pic>
+              </a:graphicData>
+            </a:graphic>
+          </wp:inline>
+        </w:drawing>
+      </w:r>
+    </w:p>
+    <w:p>
+      <w:pPr>
+        <w:tabs>
+          <w:tab w:val="left" w:pos="360"/>
+        </w:tabs>
+        <w:jc w:val="center"/>
+        <w:rPr>
+          <w:sz w:val="16"/>
+          <w:szCs w:val="16"/>
+        </w:rPr>
+      </w:pPr>
+      <w:r>
+        <w:rPr>
+          <w:i/>
+          <w:iCs/>
+          <w:sz w:val="16"/>
+          <w:szCs w:val="16"/>
+        </w:rPr>
+        <w:t xml:space="preserve">Figure </w:t>
+      </w:r>
+      <w:r>
+        <w:rPr>
+          <w:i/>
+          <w:iCs/>
+          <w:sz w:val="16"/>
+          <w:szCs w:val="16"/>
+        </w:rPr>
+        <w:t>2.3</w:t>
+      </w:r>
+      <w:r>
+        <w:rPr>
+          <w:i/>
+          <w:iCs/>
+          <w:sz w:val="16"/>
+          <w:szCs w:val="16"/>
+        </w:rPr>
+        <w:t>.</w:t>
+      </w:r>
+      <w:r>
+        <w:rPr>
+          <w:sz w:val="16"/>
+          <w:szCs w:val="16"/>
+        </w:rPr>
+        <w:t xml:space="preserve">    </w:t>
+      </w:r>
+      <w:r>
+        <w:rPr>
+          <w:sz w:val="16"/>
+          <w:szCs w:val="16"/>
+        </w:rPr>
+        <w:t xml:space="preserve">Motion Detection Result in Frame 32 with </w:t>
+      </w:r>
+      <w:r>
+        <w:rPr>
+          <w:rFonts w:cstheme="minorHAnsi"/>
+          <w:sz w:val="16"/>
+          <w:szCs w:val="16"/>
+        </w:rPr>
+        <w:t>±</w:t>
+      </w:r>
+      <w:r>
+        <w:rPr>
+          <w:rFonts w:eastAsiaTheme="minorEastAsia"/>
+          <w:sz w:val="16"/>
+          <w:szCs w:val="16"/>
+        </w:rPr>
+        <w:t>1-</w:t>
+      </w:r>
+      <m:oMath>
+        <m:r>
+          <w:rPr>
+            <w:rFonts w:ascii="Cambria Math" w:hAnsi="Cambria Math"/>
+            <w:sz w:val="16"/>
+            <w:szCs w:val="16"/>
+          </w:rPr>
+          <m:t>σ</m:t>
+        </m:r>
+      </m:oMath>
+      <w:r>
+        <w:rPr>
+          <w:sz w:val="16"/>
+          <w:szCs w:val="16"/>
+        </w:rPr>
+        <w:t xml:space="preserve"> Threshold.  The blue dots indicate in which pixels motion has been detected.  These detections coincide with Frames 31 and 33, but not with Frame 32.</w:t>
+      </w:r>
+    </w:p>
+    <w:p>
+      <w:pPr>
+        <w:tabs>
+          <w:tab w:val="left" w:pos="360"/>
+        </w:tabs>
+        <w:jc w:val="both"/>
+      </w:pPr>
+      <w:r>
+        <w:t xml:space="preserve">Current set-up allows motion detection in neighboring frames, but want implementation where thresholding response shows motion detection in </w:t>
+      </w:r>
+      <w:r>
+        <w:rPr>
+          <w:i/>
+          <w:iCs/>
+        </w:rPr>
+        <w:t>current</w:t>
+      </w:r>
+      <w:r>
+        <w:t xml:space="preserve"> frame, i.e. have blue dots overlay person in Frame 32.</w:t>
+      </w:r>
+    </w:p>
+    <w:p>
+      <w:pPr>
+        <w:tabs>
+          <w:tab w:val="left" w:pos="360"/>
+        </w:tabs>
+        <w:jc w:val="center"/>
+        <w:rPr>
+          <w:sz w:val="16"/>
+          <w:szCs w:val="16"/>
+        </w:rPr>
+      </w:pPr>
+    </w:p>
+    <w:p>
+      <w:pPr>
+        <w:tabs>
+          <w:tab w:val="left" w:pos="360"/>
+        </w:tabs>
+        <w:jc w:val="both"/>
+      </w:pPr>
+      <w:r>
+        <w:rPr>
+          <w:sz w:val="16"/>
+          <w:szCs w:val="16"/>
+        </w:rPr>
+        <w:drawing>
+          <wp:inline distT="0" distB="0" distL="0" distR="0" wp14:anchorId="650B6021" wp14:editId="5D53867C">
+            <wp:extent cx="3199534" cy="2049453"/>
+            <wp:effectExtent l="0" t="0" r="0" b="0"/>
+            <wp:docPr id="9" name="Picture 9"/>
+            <wp:cNvGraphicFramePr>
+              <a:graphicFrameLocks xmlns:a="http://schemas.openxmlformats.org/drawingml/2006/main" noChangeAspect="1"/>
+            </wp:cNvGraphicFramePr>
+            <a:graphic xmlns:a="http://schemas.openxmlformats.org/drawingml/2006/main">
+              <a:graphicData uri="http://schemas.openxmlformats.org/drawingml/2006/picture">
+                <pic:pic xmlns:pic="http://schemas.openxmlformats.org/drawingml/2006/picture">
+                  <pic:nvPicPr>
+                    <pic:cNvPr id="1" name=""/>
+                    <pic:cNvPicPr/>
+                  </pic:nvPicPr>
+                  <pic:blipFill rotWithShape="1">
+                    <a:blip r:embed="rId11"/>
+                    <a:srcRect t="2903" b="7419"/>
+                    <a:stretch/>
+                  </pic:blipFill>
+                  <pic:spPr bwMode="auto">
+                    <a:xfrm>
+                      <a:off x="0" y="0"/>
+                      <a:ext cx="3200400" cy="2050008"/>
+                    </a:xfrm>
+                    <a:prstGeom prst="rect">
+                      <a:avLst/>
+                    </a:prstGeom>
+                    <a:ln>
+                      <a:noFill/>
+                    </a:ln>
+                    <a:extLst>
+                      <a:ext uri="{53640926-AAD7-44D8-BBD7-CCE9431645EC}">
+                        <a14:shadowObscured xmlns:a14="http://schemas.microsoft.com/office/drawing/2010/main"/>
+                      </a:ext>
+                    </a:extLst>
+                  </pic:spPr>
+                </pic:pic>
+              </a:graphicData>
+            </a:graphic>
+          </wp:inline>
+        </w:drawing>
+      </w:r>
+    </w:p>
+    <w:p>
+      <w:pPr>
+        <w:tabs>
+          <w:tab w:val="left" w:pos="360"/>
+        </w:tabs>
+        <w:jc w:val="center"/>
+        <w:rPr>
+          <w:sz w:val="16"/>
+          <w:szCs w:val="16"/>
+        </w:rPr>
+      </w:pPr>
+      <w:r>
+        <w:rPr>
+          <w:i/>
+          <w:iCs/>
+          <w:sz w:val="16"/>
+          <w:szCs w:val="16"/>
+        </w:rPr>
+        <w:t>Figure 2.</w:t>
+      </w:r>
+      <w:r>
+        <w:rPr>
+          <w:i/>
+          <w:iCs/>
+          <w:sz w:val="16"/>
+          <w:szCs w:val="16"/>
+        </w:rPr>
+        <w:t>4</w:t>
+      </w:r>
+      <w:r>
+        <w:rPr>
+          <w:i/>
+          <w:iCs/>
+          <w:sz w:val="16"/>
+          <w:szCs w:val="16"/>
+        </w:rPr>
+        <w:t>.</w:t>
+      </w:r>
+      <w:r>
+        <w:rPr>
+          <w:sz w:val="16"/>
+          <w:szCs w:val="16"/>
+        </w:rPr>
+        <w:t xml:space="preserve">    </w:t>
+      </w:r>
+      <w:r>
+        <w:rPr>
+          <w:sz w:val="16"/>
+          <w:szCs w:val="16"/>
+        </w:rPr>
+        <w:t xml:space="preserve">Frame 32 Response to </w:t>
+      </w:r>
+      <w:r>
+        <w:rPr>
+          <w:sz w:val="16"/>
+          <w:szCs w:val="16"/>
+        </w:rPr>
+        <w:t>Flipped Mask of Length 5</w:t>
+      </w:r>
+      <w:r>
+        <w:rPr>
+          <w:sz w:val="16"/>
+          <w:szCs w:val="16"/>
+        </w:rPr>
+        <w:t xml:space="preserve">.  </w:t>
+      </w:r>
+      <w:r>
+        <w:rPr>
+          <w:sz w:val="16"/>
+          <w:szCs w:val="16"/>
+        </w:rPr>
+        <w:t>Increasing the mask length apparently causes the response to include changes from additional frames – in this case, Frames 30 and 34.  Flipping the mask appears to change the direction of the response.</w:t>
+      </w:r>
+    </w:p>
+    <w:p>
+      <w:pPr>
+        <w:tabs>
+          <w:tab w:val="left" w:pos="360"/>
+        </w:tabs>
+        <w:jc w:val="both"/>
+        <w:rPr>
+          <w:rFonts w:eastAsiaTheme="minorEastAsia"/>
+        </w:rPr>
+      </w:pPr>
+      <w:r>
+        <w:t xml:space="preserve">Adjusting mask by flipping or increasing length is insufficient.  </w:t>
+      </w:r>
+      <w:r>
+        <w:t xml:space="preserve">Averaging Frames 31 and 33 is </w:t>
+      </w:r>
+      <w:r>
+        <w:t xml:space="preserve">also </w:t>
+      </w:r>
+      <w:r>
+        <w:t xml:space="preserve">insufficient for 32 because they will average to zero.  Possible solutions: re-run with mask with </w:t>
+      </w:r>
+      <m:oMath>
+        <m:r>
+          <w:rPr>
+            <w:rFonts w:ascii="Cambria Math" w:hAnsi="Cambria Math"/>
+          </w:rPr>
+          <m:t>±1</m:t>
+        </m:r>
+      </m:oMath>
+      <w:r>
+        <w:rPr>
+          <w:rFonts w:eastAsiaTheme="minorEastAsia"/>
+        </w:rPr>
+        <w:t xml:space="preserve"> in different positions and adjust threshold accordingly, or offset motion detection by one frame.</w:t>
+      </w:r>
+    </w:p>
+    <w:p>
+      <w:pPr>
+        <w:tabs>
+          <w:tab w:val="left" w:pos="360"/>
+        </w:tabs>
+        <w:spacing w:after="0"/>
+        <w:jc w:val="both"/>
+      </w:pPr>
+      <w:r>
+        <w:lastRenderedPageBreak/>
+        <w:drawing>
+          <wp:inline distT="0" distB="0" distL="0" distR="0" wp14:anchorId="2D1A78CD" wp14:editId="3EFBA1EF">
+            <wp:extent cx="3200121" cy="2042467"/>
+            <wp:effectExtent l="0" t="0" r="0" b="0"/>
+            <wp:docPr id="10" name="Picture 10" descr="A picture containing text&#10;&#10;Description automatically generated"/>
+            <wp:cNvGraphicFramePr>
+              <a:graphicFrameLocks xmlns:a="http://schemas.openxmlformats.org/drawingml/2006/main" noChangeAspect="1"/>
+            </wp:cNvGraphicFramePr>
+            <a:graphic xmlns:a="http://schemas.openxmlformats.org/drawingml/2006/main">
+              <a:graphicData uri="http://schemas.openxmlformats.org/drawingml/2006/picture">
+                <pic:pic xmlns:pic="http://schemas.openxmlformats.org/drawingml/2006/picture">
+                  <pic:nvPicPr>
+                    <pic:cNvPr id="10" name="Picture 10" descr="A picture containing text&#10;&#10;Description automatically generated"/>
+                    <pic:cNvPicPr/>
+                  </pic:nvPicPr>
+                  <pic:blipFill rotWithShape="1">
+                    <a:blip r:embed="rId12"/>
+                    <a:srcRect t="2903" b="7743"/>
+                    <a:stretch/>
+                  </pic:blipFill>
+                  <pic:spPr bwMode="auto">
+                    <a:xfrm>
+                      <a:off x="0" y="0"/>
+                      <a:ext cx="3200400" cy="2042645"/>
+                    </a:xfrm>
+                    <a:prstGeom prst="rect">
+                      <a:avLst/>
+                    </a:prstGeom>
+                    <a:ln>
+                      <a:noFill/>
+                    </a:ln>
+                    <a:extLst>
+                      <a:ext uri="{53640926-AAD7-44D8-BBD7-CCE9431645EC}">
+                        <a14:shadowObscured xmlns:a14="http://schemas.microsoft.com/office/drawing/2010/main"/>
+                      </a:ext>
+                    </a:extLst>
+                  </pic:spPr>
+                </pic:pic>
+              </a:graphicData>
+            </a:graphic>
+          </wp:inline>
+        </w:drawing>
+      </w:r>
+    </w:p>
+    <w:p>
+      <w:pPr>
+        <w:tabs>
+          <w:tab w:val="left" w:pos="360"/>
+        </w:tabs>
+        <w:jc w:val="center"/>
+        <w:rPr>
+          <w:sz w:val="16"/>
+          <w:szCs w:val="16"/>
+        </w:rPr>
+      </w:pPr>
+      <w:r>
+        <w:rPr>
+          <w:i/>
+          <w:iCs/>
+          <w:sz w:val="16"/>
+          <w:szCs w:val="16"/>
+        </w:rPr>
+        <w:t>Figure 2.5</w:t>
+      </w:r>
+      <w:r>
+        <w:rPr>
+          <w:sz w:val="16"/>
+          <w:szCs w:val="16"/>
+        </w:rPr>
+        <w:t xml:space="preserve">.    </w:t>
+      </w:r>
+      <w:r>
+        <w:rPr>
+          <w:sz w:val="16"/>
+          <w:szCs w:val="16"/>
+        </w:rPr>
+        <w:t>Response to Adjusted Mask.  The negative change in blue now overlays where the person is in Frame 32.</w:t>
+      </w:r>
+    </w:p>
+    <w:p>
+      <w:pPr>
+        <w:tabs>
+          <w:tab w:val="left" w:pos="360"/>
+        </w:tabs>
+        <w:jc w:val="both"/>
+      </w:pPr>
+      <w:r>
+        <w:t xml:space="preserve">Adjusted mask to </w:t>
+      </w:r>
+      <m:oMath>
+        <m:r>
+          <w:rPr>
+            <w:rFonts w:ascii="Cambria Math" w:hAnsi="Cambria Math"/>
+          </w:rPr>
+          <m:t>0.5</m:t>
+        </m:r>
+        <m:d>
+          <m:dPr>
+            <m:begChr m:val="["/>
+            <m:endChr m:val="]"/>
+            <m:ctrlPr>
+              <w:rPr>
+                <w:rFonts w:ascii="Cambria Math" w:hAnsi="Cambria Math"/>
+                <w:i/>
+              </w:rPr>
+            </m:ctrlPr>
+          </m:dPr>
+          <m:e>
+            <m:r>
+              <w:rPr>
+                <w:rFonts w:ascii="Cambria Math" w:hAnsi="Cambria Math"/>
+              </w:rPr>
+              <m:t xml:space="preserve">-1  </m:t>
+            </m:r>
+            <m:r>
+              <w:rPr>
+                <w:rFonts w:ascii="Cambria Math" w:hAnsi="Cambria Math"/>
+              </w:rPr>
+              <m:t>1  0</m:t>
+            </m:r>
+          </m:e>
+        </m:d>
+      </m:oMath>
+      <w:r>
+        <w:rPr>
+          <w:rFonts w:eastAsiaTheme="minorEastAsia"/>
+        </w:rPr>
+        <w:t>.  Against convention, but now the negative response – i.e. the change in pixel values from Frames 31 to 32, in Frame 32, of person walking – coincides to where person is in Frame 32.  Can threshold against responses lower than 1-sigma below median.</w:t>
+      </w:r>
+    </w:p>
+    <w:p>
+      <w:pPr>
+        <w:tabs>
+          <w:tab w:val="left" w:pos="360"/>
+        </w:tabs>
+        <w:spacing w:after="0"/>
+        <w:jc w:val="both"/>
+      </w:pPr>
+      <w:r>
+        <w:drawing>
+          <wp:inline distT="0" distB="0" distL="0" distR="0" wp14:anchorId="3FDC2B5F" wp14:editId="68D786EF">
+            <wp:extent cx="3200119" cy="2027719"/>
+            <wp:effectExtent l="0" t="0" r="0" b="0"/>
+            <wp:docPr id="11" name="Picture 11" descr="A picture containing indoor, wall, floor&#10;&#10;Description automatically generated"/>
+            <wp:cNvGraphicFramePr>
+              <a:graphicFrameLocks xmlns:a="http://schemas.openxmlformats.org/drawingml/2006/main" noChangeAspect="1"/>
+            </wp:cNvGraphicFramePr>
+            <a:graphic xmlns:a="http://schemas.openxmlformats.org/drawingml/2006/main">
+              <a:graphicData uri="http://schemas.openxmlformats.org/drawingml/2006/picture">
+                <pic:pic xmlns:pic="http://schemas.openxmlformats.org/drawingml/2006/picture">
+                  <pic:nvPicPr>
+                    <pic:cNvPr id="11" name="Picture 11" descr="A picture containing indoor, wall, floor&#10;&#10;Description automatically generated"/>
+                    <pic:cNvPicPr/>
+                  </pic:nvPicPr>
+                  <pic:blipFill rotWithShape="1">
+                    <a:blip r:embed="rId13"/>
+                    <a:srcRect t="3548" b="7743"/>
+                    <a:stretch/>
+                  </pic:blipFill>
+                  <pic:spPr bwMode="auto">
+                    <a:xfrm>
+                      <a:off x="0" y="0"/>
+                      <a:ext cx="3200400" cy="2027897"/>
+                    </a:xfrm>
+                    <a:prstGeom prst="rect">
+                      <a:avLst/>
+                    </a:prstGeom>
+                    <a:ln>
+                      <a:noFill/>
+                    </a:ln>
+                    <a:extLst>
+                      <a:ext uri="{53640926-AAD7-44D8-BBD7-CCE9431645EC}">
+                        <a14:shadowObscured xmlns:a14="http://schemas.microsoft.com/office/drawing/2010/main"/>
+                      </a:ext>
+                    </a:extLst>
+                  </pic:spPr>
+                </pic:pic>
+              </a:graphicData>
+            </a:graphic>
+          </wp:inline>
+        </w:drawing>
+      </w:r>
+    </w:p>
+    <w:p>
+      <w:pPr>
+        <w:tabs>
+          <w:tab w:val="left" w:pos="360"/>
+        </w:tabs>
+        <w:jc w:val="center"/>
+        <w:rPr>
+          <w:sz w:val="16"/>
+          <w:szCs w:val="16"/>
+        </w:rPr>
+      </w:pPr>
+      <w:r>
+        <w:rPr>
+          <w:i/>
+          <w:iCs/>
+          <w:sz w:val="16"/>
+          <w:szCs w:val="16"/>
+        </w:rPr>
+        <w:t>Figure 2.6</w:t>
+      </w:r>
+      <w:r>
+        <w:rPr>
+          <w:sz w:val="16"/>
+          <w:szCs w:val="16"/>
+        </w:rPr>
+        <w:t xml:space="preserve">.    Motion Detection Result from Adjusted Mask, Thresholding for Values </w:t>
+      </w:r>
+      <w:r>
+        <w:rPr>
+          <w:rFonts w:eastAsiaTheme="minorEastAsia"/>
+          <w:sz w:val="16"/>
+          <w:szCs w:val="16"/>
+        </w:rPr>
+        <w:t>1-</w:t>
+      </w:r>
+      <m:oMath>
+        <m:r>
+          <w:rPr>
+            <w:rFonts w:ascii="Cambria Math" w:hAnsi="Cambria Math"/>
+            <w:sz w:val="16"/>
+            <w:szCs w:val="16"/>
+          </w:rPr>
+          <m:t>σ</m:t>
+        </m:r>
+      </m:oMath>
+      <w:r>
+        <w:rPr>
+          <w:rFonts w:eastAsiaTheme="minorEastAsia"/>
+          <w:sz w:val="16"/>
+          <w:szCs w:val="16"/>
+        </w:rPr>
+        <w:t xml:space="preserve"> Below Median.</w:t>
+      </w:r>
+      <w:r>
+        <w:rPr>
+          <w:rFonts w:eastAsiaTheme="minorEastAsia"/>
+          <w:sz w:val="16"/>
+          <w:szCs w:val="16"/>
+        </w:rPr>
+        <w:t xml:space="preserve">  Hits now overlay where the person is in Frame 32.</w:t>
+      </w:r>
+    </w:p>
+    <w:p>
+      <w:pPr>
+        <w:tabs>
+          <w:tab w:val="left" w:pos="360"/>
+        </w:tabs>
+        <w:jc w:val="both"/>
+      </w:pPr>
+      <w:r>
+        <w:t>Equivalent to offsetting motion detection by a frame.  Better result, but some problems remain.  Threshold has to mind direction of change, but pixel values may not always be decreasing; a solution should detect motion regardless of direction.  Also, there is some apparent noise.</w:t>
+      </w:r>
+    </w:p>
+    <w:p>
+      <w:pPr>
+        <w:tabs>
+          <w:tab w:val="left" w:pos="360"/>
+        </w:tabs>
+        <w:jc w:val="both"/>
+      </w:pPr>
+      <w:r>
+        <w:t>A particular type of noise is evident in Frame 190: flicker noise from light fluctuations.</w:t>
+      </w:r>
+    </w:p>
+    <w:p>
+      <w:pPr>
+        <w:tabs>
+          <w:tab w:val="left" w:pos="360"/>
+        </w:tabs>
+        <w:spacing w:after="0"/>
+        <w:jc w:val="both"/>
+      </w:pPr>
+      <w:r>
+        <w:rPr>
+          <w:noProof/>
+        </w:rPr>
+        <w:drawing>
+          <wp:inline distT="0" distB="0" distL="0" distR="0" wp14:anchorId="54AB2877" wp14:editId="1E58C48E">
+            <wp:extent cx="3200400" cy="919480"/>
+            <wp:effectExtent l="0" t="0" r="0" b="0"/>
+            <wp:docPr id="1" name="Picture 1" descr="Chart&#10;&#10;Description automatically generated"/>
+            <wp:cNvGraphicFramePr>
+              <a:graphicFrameLocks xmlns:a="http://schemas.openxmlformats.org/drawingml/2006/main" noChangeAspect="1"/>
+            </wp:cNvGraphicFramePr>
+            <a:graphic xmlns:a="http://schemas.openxmlformats.org/drawingml/2006/main">
+              <a:graphicData uri="http://schemas.openxmlformats.org/drawingml/2006/picture">
+                <pic:pic xmlns:pic="http://schemas.openxmlformats.org/drawingml/2006/picture">
+                  <pic:nvPicPr>
+                    <pic:cNvPr id="1" name="Picture 1" descr="Chart&#10;&#10;Description automatically generated"/>
                     <pic:cNvPicPr/>
                   </pic:nvPicPr>
                   <pic:blipFill>
-                    <a:blip r:embed="rId8"/>
+                    <a:blip r:embed="rId14"/>
                     <a:stretch>
                       <a:fillRect/>
                     </a:stretch>
@@ -282,14 +1240,67 @@
           <w:sz w:val="16"/>
           <w:szCs w:val="16"/>
         </w:rPr>
-        <w:t>Figure X.</w:t>
-      </w:r>
-      <w:r>
-        <w:rPr>
-          <w:sz w:val="16"/>
-          <w:szCs w:val="16"/>
-        </w:rPr>
-        <w:t xml:space="preserve">    Description here</w:t>
+        <w:t xml:space="preserve">Figure </w:t>
+      </w:r>
+      <w:r>
+        <w:rPr>
+          <w:i/>
+          <w:iCs/>
+          <w:sz w:val="16"/>
+          <w:szCs w:val="16"/>
+        </w:rPr>
+        <w:t>2.7</w:t>
+      </w:r>
+      <w:r>
+        <w:rPr>
+          <w:i/>
+          <w:iCs/>
+          <w:sz w:val="16"/>
+          <w:szCs w:val="16"/>
+        </w:rPr>
+        <w:t>.</w:t>
+      </w:r>
+      <w:r>
+        <w:rPr>
+          <w:sz w:val="16"/>
+          <w:szCs w:val="16"/>
+        </w:rPr>
+        <w:t xml:space="preserve">    </w:t>
+      </w:r>
+      <w:r>
+        <w:rPr>
+          <w:sz w:val="16"/>
+          <w:szCs w:val="16"/>
+        </w:rPr>
+        <w:t>Example</w:t>
+      </w:r>
+      <w:r>
+        <w:rPr>
+          <w:sz w:val="16"/>
+          <w:szCs w:val="16"/>
+        </w:rPr>
+        <w:t xml:space="preserve"> of</w:t>
+      </w:r>
+      <w:r>
+        <w:rPr>
+          <w:sz w:val="16"/>
+          <w:szCs w:val="16"/>
+        </w:rPr>
+        <w:t xml:space="preserve"> Flicker</w:t>
+      </w:r>
+      <w:r>
+        <w:rPr>
+          <w:sz w:val="16"/>
+          <w:szCs w:val="16"/>
+        </w:rPr>
+        <w:t xml:space="preserve"> Noise.  (a) Original Frame 190. (b) Frame 190 Response.  There is a clear image gradient from </w:t>
+      </w:r>
+      <w:r>
+        <w:rPr>
+          <w:sz w:val="16"/>
+          <w:szCs w:val="16"/>
+        </w:rPr>
+        <w:t>light fluctuations over a still sequence of images. (c) Detections in Frame 190.  This is not from motion.</w:t>
       </w:r>
     </w:p>
     <w:p>
@@ -300,202 +1311,8 @@
         <w:jc w:val="both"/>
       </w:pPr>
       <w:r>
-        <w:t>Text here</w:t>
-      </w:r>
-    </w:p>
-    <w:p>
-      <w:pPr>
-        <w:tabs>
-          <w:tab w:val="left" w:pos="360"/>
-        </w:tabs>
-        <w:jc w:val="both"/>
-      </w:pPr>
-      <w:r>
-        <w:t>Frame 32.  Adjusted mask.  Threshold only positive direction.</w:t>
-      </w:r>
-    </w:p>
-    <w:p>
-      <w:pPr>
-        <w:tabs>
-          <w:tab w:val="left" w:pos="360"/>
-        </w:tabs>
-        <w:jc w:val="both"/>
-      </w:pPr>
-      <w:r>
-        <w:rPr>
-          <w:noProof/>
-        </w:rPr>
-        <w:drawing>
-          <wp:inline distT="0" distB="0" distL="0" distR="0" wp14:anchorId="1CA7BE45" wp14:editId="6A3B2572">
-            <wp:extent cx="3200400" cy="909320"/>
-            <wp:effectExtent l="0" t="0" r="0" b="0"/>
-            <wp:docPr id="5" name="Picture 5" descr="A picture containing chart&#10;&#10;Description automatically generated"/>
-            <wp:cNvGraphicFramePr>
-              <a:graphicFrameLocks xmlns:a="http://schemas.openxmlformats.org/drawingml/2006/main" noChangeAspect="1"/>
-            </wp:cNvGraphicFramePr>
-            <a:graphic xmlns:a="http://schemas.openxmlformats.org/drawingml/2006/main">
-              <a:graphicData uri="http://schemas.openxmlformats.org/drawingml/2006/picture">
-                <pic:pic xmlns:pic="http://schemas.openxmlformats.org/drawingml/2006/picture">
-                  <pic:nvPicPr>
-                    <pic:cNvPr id="4" name="Picture 4" descr="A picture containing chart&#10;&#10;Description automatically generated"/>
-                    <pic:cNvPicPr/>
-                  </pic:nvPicPr>
-                  <pic:blipFill>
-                    <a:blip r:embed="rId9"/>
-                    <a:stretch>
-                      <a:fillRect/>
-                    </a:stretch>
-                  </pic:blipFill>
-                  <pic:spPr>
-                    <a:xfrm>
-                      <a:off x="0" y="0"/>
-                      <a:ext cx="3200400" cy="909320"/>
-                    </a:xfrm>
-                    <a:prstGeom prst="rect">
-                      <a:avLst/>
-                    </a:prstGeom>
-                  </pic:spPr>
-                </pic:pic>
-              </a:graphicData>
-            </a:graphic>
-          </wp:inline>
-        </w:drawing>
-      </w:r>
-    </w:p>
-    <w:p>
-      <w:pPr>
-        <w:tabs>
-          <w:tab w:val="left" w:pos="360"/>
-        </w:tabs>
-        <w:jc w:val="center"/>
-        <w:rPr>
-          <w:sz w:val="16"/>
-          <w:szCs w:val="16"/>
-        </w:rPr>
-      </w:pPr>
-      <w:r>
-        <w:rPr>
-          <w:i/>
-          <w:iCs/>
-          <w:sz w:val="16"/>
-          <w:szCs w:val="16"/>
-        </w:rPr>
-        <w:t>Figure X.</w:t>
-      </w:r>
-      <w:r>
-        <w:rPr>
-          <w:sz w:val="16"/>
-          <w:szCs w:val="16"/>
-        </w:rPr>
-        <w:t xml:space="preserve">    Description here</w:t>
-      </w:r>
-    </w:p>
-    <w:p>
-      <w:pPr>
-        <w:tabs>
-          <w:tab w:val="left" w:pos="360"/>
-        </w:tabs>
-        <w:jc w:val="both"/>
-      </w:pPr>
-      <w:r>
-        <w:t>Frame 185.  Flicker noise.</w:t>
-      </w:r>
-    </w:p>
-    <w:p>
-      <w:pPr>
-        <w:tabs>
-          <w:tab w:val="left" w:pos="360"/>
-        </w:tabs>
-        <w:spacing w:after="0"/>
-        <w:jc w:val="both"/>
-      </w:pPr>
-      <w:r>
-        <w:rPr>
-          <w:noProof/>
-        </w:rPr>
-        <w:drawing>
-          <wp:inline distT="0" distB="0" distL="0" distR="0" wp14:anchorId="54AB2877" wp14:editId="1E58C48E">
-            <wp:extent cx="3200400" cy="919480"/>
-            <wp:effectExtent l="0" t="0" r="0" b="0"/>
-            <wp:docPr id="1" name="Picture 1" descr="Chart&#10;&#10;Description automatically generated"/>
-            <wp:cNvGraphicFramePr>
-              <a:graphicFrameLocks xmlns:a="http://schemas.openxmlformats.org/drawingml/2006/main" noChangeAspect="1"/>
-            </wp:cNvGraphicFramePr>
-            <a:graphic xmlns:a="http://schemas.openxmlformats.org/drawingml/2006/main">
-              <a:graphicData uri="http://schemas.openxmlformats.org/drawingml/2006/picture">
-                <pic:pic xmlns:pic="http://schemas.openxmlformats.org/drawingml/2006/picture">
-                  <pic:nvPicPr>
-                    <pic:cNvPr id="1" name="Picture 1" descr="Chart&#10;&#10;Description automatically generated"/>
-                    <pic:cNvPicPr/>
-                  </pic:nvPicPr>
-                  <pic:blipFill>
-                    <a:blip r:embed="rId10"/>
-                    <a:stretch>
-                      <a:fillRect/>
-                    </a:stretch>
-                  </pic:blipFill>
-                  <pic:spPr>
-                    <a:xfrm>
-                      <a:off x="0" y="0"/>
-                      <a:ext cx="3200400" cy="919480"/>
-                    </a:xfrm>
-                    <a:prstGeom prst="rect">
-                      <a:avLst/>
-                    </a:prstGeom>
-                  </pic:spPr>
-                </pic:pic>
-              </a:graphicData>
-            </a:graphic>
-          </wp:inline>
-        </w:drawing>
-      </w:r>
-    </w:p>
-    <w:p>
-      <w:pPr>
-        <w:tabs>
-          <w:tab w:val="left" w:pos="360"/>
-        </w:tabs>
-        <w:jc w:val="center"/>
-        <w:rPr>
-          <w:sz w:val="16"/>
-          <w:szCs w:val="16"/>
-        </w:rPr>
-      </w:pPr>
-      <w:r>
-        <w:rPr>
-          <w:i/>
-          <w:iCs/>
-          <w:sz w:val="16"/>
-          <w:szCs w:val="16"/>
-        </w:rPr>
-        <w:t>Figure X.</w:t>
-      </w:r>
-      <w:r>
-        <w:rPr>
-          <w:sz w:val="16"/>
-          <w:szCs w:val="16"/>
-        </w:rPr>
-        <w:t xml:space="preserve">    Description here</w:t>
-      </w:r>
-    </w:p>
-    <w:p>
-      <w:pPr>
-        <w:tabs>
-          <w:tab w:val="left" w:pos="360"/>
-        </w:tabs>
-        <w:jc w:val="both"/>
-      </w:pPr>
-      <w:r>
-        <w:t>Text here</w:t>
-      </w:r>
-    </w:p>
-    <w:p>
-      <w:pPr>
-        <w:tabs>
-          <w:tab w:val="left" w:pos="360"/>
-        </w:tabs>
-        <w:jc w:val="both"/>
-      </w:pPr>
+        <w:t>Possible solution is spatial smooth pre-processing.</w:t>
+      </w:r>
     </w:p>
     <w:p>
       <w:pPr>
@@ -647,7 +1464,7 @@
       </w:pPr>
     </w:p>
     <w:sectPr>
-      <w:headerReference w:type="default" r:id="rId11"/>
+      <w:headerReference w:type="default" r:id="rId15"/>
       <w:pgSz w:w="12240" w:h="15840"/>
       <w:pgMar w:top="720" w:right="720" w:bottom="720" w:left="720" w:header="720" w:footer="720" w:gutter="0"/>
       <w:cols w:num="2" w:space="720"/>
@@ -4325,6 +5142,7 @@
   <w:style w:type="character" w:default="1" w:styleId="DefaultParagraphFont">
     <w:name w:val="Default Paragraph Font"/>
     <w:uiPriority w:val="1"/>
+    <w:semiHidden/>
     <w:unhideWhenUsed/>
   </w:style>
   <w:style w:type="table" w:default="1" w:styleId="TableNormal">

</xml_diff>